<commit_message>
Made manual updates to the chapter 07 material
</commit_message>
<xml_diff>
--- a/labmanual/WW101-07a-Cloud.docx
+++ b/labmanual/WW101-07a-Cloud.docx
@@ -6,8 +6,6 @@
       <w:pPr>
         <w:pStyle w:val="Heading1"/>
       </w:pPr>
-      <w:bookmarkStart w:id="0" w:name="_GoBack"/>
-      <w:bookmarkEnd w:id="0"/>
       <w:r>
         <w:t xml:space="preserve">Chapter </w:t>
       </w:r>
@@ -73,15 +71,7 @@
         <w:t xml:space="preserve">such as </w:t>
       </w:r>
       <w:r>
-        <w:t xml:space="preserve">Amazon AWS, IBM </w:t>
-      </w:r>
-      <w:proofErr w:type="spellStart"/>
-      <w:r>
-        <w:t>Bluemix</w:t>
-      </w:r>
-      <w:proofErr w:type="spellEnd"/>
-      <w:r>
-        <w:t xml:space="preserve">, Ali Cloud, </w:t>
+        <w:t xml:space="preserve">Amazon AWS, IBM Bluemix, Ali Cloud, </w:t>
       </w:r>
       <w:r>
         <w:t xml:space="preserve">or </w:t>
@@ -187,13 +177,25 @@
         <w:t xml:space="preserve"> people an</w:t>
       </w:r>
       <w:r>
-        <w:t>d devices you have a very difficult expensive problem to have enough network</w:t>
+        <w:t xml:space="preserve">d devices you have a very difficult </w:t>
+      </w:r>
+      <w:r>
+        <w:t xml:space="preserve">and </w:t>
+      </w:r>
+      <w:r>
+        <w:t>expensive problem</w:t>
+      </w:r>
+      <w:r>
+        <w:t>. In order to have a fast and always available system you need</w:t>
+      </w:r>
+      <w:r>
+        <w:t xml:space="preserve"> to have enough network</w:t>
       </w:r>
       <w:r>
         <w:t>s</w:t>
       </w:r>
       <w:r>
-        <w:t xml:space="preserve">, disk drives, computers and people (to run it all) to have a fast, always available system.  The solution </w:t>
+        <w:t xml:space="preserve">, disk drives, computers and people (to run it all).  The solution </w:t>
       </w:r>
       <w:r>
         <w:t xml:space="preserve">to this problem </w:t>
@@ -742,13 +744,8 @@
           <w:numId w:val="38"/>
         </w:numPr>
       </w:pPr>
-      <w:proofErr w:type="spellStart"/>
-      <w:r>
-        <w:t>ETag</w:t>
-      </w:r>
-      <w:proofErr w:type="spellEnd"/>
-      <w:r>
-        <w:t>: "3f80f-1b6-3e1cb03b"</w:t>
+      <w:r>
+        <w:t>ETag: "3f80f-1b6-3e1cb03b"</w:t>
       </w:r>
     </w:p>
     <w:p>
@@ -892,7 +889,13 @@
         <w:t>HTTP</w:t>
       </w:r>
       <w:r>
-        <w:t xml:space="preserve"> is somewhat heavy and is generally being displaced by </w:t>
+        <w:t xml:space="preserve"> is somewhat heavy </w:t>
+      </w:r>
+      <w:r>
+        <w:t xml:space="preserve">(that is, bandwidth intensive) </w:t>
+      </w:r>
+      <w:r>
+        <w:t xml:space="preserve">and is generally being displaced by </w:t>
       </w:r>
       <w:r>
         <w:t xml:space="preserve">other </w:t>
@@ -999,14 +1002,12 @@
       <w:r>
         <w:t xml:space="preserve">.  The Message Broker will then relay the message to all devices that are </w:t>
       </w:r>
-      <w:proofErr w:type="gramStart"/>
       <w:r>
         <w:rPr>
           <w:b/>
         </w:rPr>
         <w:t>Subscribed</w:t>
       </w:r>
-      <w:proofErr w:type="gramEnd"/>
       <w:r>
         <w:t xml:space="preserve"> to that </w:t>
       </w:r>
@@ -1044,23 +1045,7 @@
     </w:p>
     <w:p>
       <w:r>
-        <w:t>A Topic is simply the name of a message queue e.g. “</w:t>
-      </w:r>
-      <w:proofErr w:type="spellStart"/>
-      <w:r>
-        <w:t>mydevice</w:t>
-      </w:r>
-      <w:proofErr w:type="spellEnd"/>
-      <w:r>
-        <w:t>/status” or “</w:t>
-      </w:r>
-      <w:proofErr w:type="spellStart"/>
-      <w:r>
-        <w:t>mydevice</w:t>
-      </w:r>
-      <w:proofErr w:type="spellEnd"/>
-      <w:r>
-        <w:t>/pressure”.</w:t>
+        <w:t>A Topic is simply the name of a message queue e.g. “mydevice/status” or “mydevice/pressure”.</w:t>
       </w:r>
       <w:r>
         <w:t xml:space="preserve">  The name of a topic can be </w:t>
@@ -1255,13 +1240,8 @@
         <w:t>MQTT include Amazon AWS</w:t>
       </w:r>
       <w:r>
-        <w:t xml:space="preserve"> and IBM </w:t>
-      </w:r>
-      <w:proofErr w:type="spellStart"/>
-      <w:r>
-        <w:t>Bluemix</w:t>
-      </w:r>
-      <w:proofErr w:type="spellEnd"/>
+        <w:t xml:space="preserve"> and IBM Bluemix</w:t>
+      </w:r>
       <w:r>
         <w:t>.</w:t>
       </w:r>
@@ -1302,14 +1282,7 @@
           <w:rPr>
             <w:rStyle w:val="Hyperlink"/>
           </w:rPr>
-          <w:t>rotocol (</w:t>
-        </w:r>
-        <w:proofErr w:type="spellStart"/>
-        <w:r>
-          <w:rPr>
-            <w:rStyle w:val="Hyperlink"/>
-          </w:rPr>
-          <w:t>C</w:t>
+          <w:t>rotocol (C</w:t>
         </w:r>
         <w:r>
           <w:rPr>
@@ -1321,33 +1294,13 @@
           <w:rPr>
             <w:rStyle w:val="Hyperlink"/>
           </w:rPr>
-          <w:t>AP</w:t>
-        </w:r>
-        <w:proofErr w:type="spellEnd"/>
-        <w:r>
-          <w:rPr>
-            <w:rStyle w:val="Hyperlink"/>
-          </w:rPr>
-          <w:t>)</w:t>
+          <w:t>AP)</w:t>
         </w:r>
       </w:hyperlink>
     </w:p>
     <w:p>
-      <w:proofErr w:type="spellStart"/>
-      <w:r>
-        <w:t>CoAP</w:t>
-      </w:r>
-      <w:proofErr w:type="spellEnd"/>
-      <w:r>
-        <w:t xml:space="preserve"> makes use of two message types, requests and responses, using a simple, binary, base header format. The base header may be followed by options in an optimized Type-Length-Value format. </w:t>
-      </w:r>
-      <w:proofErr w:type="spellStart"/>
-      <w:r>
-        <w:t>CoAP</w:t>
-      </w:r>
-      <w:proofErr w:type="spellEnd"/>
-      <w:r>
-        <w:t xml:space="preserve"> is by default bound to UDP and optionally to </w:t>
+      <w:r>
+        <w:t xml:space="preserve">CoAP makes use of two message types, requests and responses, using a simple, binary, base header format. The base header may be followed by options in an optimized Type-Length-Value format. CoAP is by default bound to UDP and optionally to </w:t>
       </w:r>
       <w:hyperlink r:id="rId12" w:tooltip="DTLS" w:history="1">
         <w:r>
@@ -1408,15 +1361,7 @@
     </w:p>
     <w:p>
       <w:r>
-        <w:t xml:space="preserve">The mapping of </w:t>
-      </w:r>
-      <w:proofErr w:type="spellStart"/>
-      <w:r>
-        <w:t>CoAP</w:t>
-      </w:r>
-      <w:proofErr w:type="spellEnd"/>
-      <w:r>
-        <w:t xml:space="preserve"> with </w:t>
+        <w:t xml:space="preserve">The mapping of CoAP with </w:t>
       </w:r>
       <w:hyperlink r:id="rId16" w:tooltip="HTTP" w:history="1">
         <w:r>
@@ -1427,34 +1372,18 @@
         </w:r>
       </w:hyperlink>
       <w:r>
-        <w:t xml:space="preserve"> is also defined, allowing proxies to be built providing access to </w:t>
-      </w:r>
-      <w:proofErr w:type="spellStart"/>
-      <w:r>
-        <w:t>CoAP</w:t>
-      </w:r>
-      <w:proofErr w:type="spellEnd"/>
-      <w:r>
-        <w:t xml:space="preserve"> resources via HTTP in a uniform way.</w:t>
-      </w:r>
-    </w:p>
-    <w:p>
-      <w:r>
-        <w:t xml:space="preserve">Cloud providers that use </w:t>
-      </w:r>
-      <w:proofErr w:type="spellStart"/>
-      <w:r>
-        <w:t>C</w:t>
+        <w:t xml:space="preserve"> is also defined, allowing proxies to be built providing access to CoAP resources via HTTP in a uniform way.</w:t>
+      </w:r>
+    </w:p>
+    <w:p>
+      <w:r>
+        <w:t>Cloud providers that use C</w:t>
       </w:r>
       <w:r>
         <w:t>o</w:t>
       </w:r>
       <w:r>
-        <w:t>AP</w:t>
-      </w:r>
-      <w:proofErr w:type="spellEnd"/>
-      <w:r>
-        <w:t xml:space="preserve"> include Samsung ARTIK</w:t>
+        <w:t>AP include Samsung ARTIK</w:t>
       </w:r>
       <w:r>
         <w:t>.</w:t>
@@ -1589,23 +1518,7 @@
     </w:p>
     <w:p>
       <w:r>
-        <w:t>The AMQP specification is defined in several layers: (</w:t>
-      </w:r>
-      <w:proofErr w:type="spellStart"/>
-      <w:r>
-        <w:t>i</w:t>
-      </w:r>
-      <w:proofErr w:type="spellEnd"/>
-      <w:r>
-        <w:t xml:space="preserve">) a type system, (ii) a symmetric, asynchronous protocol for the transfer of messages from one process to another, (iii) a standard, extensible message format and </w:t>
-      </w:r>
-      <w:proofErr w:type="gramStart"/>
-      <w:r>
-        <w:t>(iv) a</w:t>
-      </w:r>
-      <w:proofErr w:type="gramEnd"/>
-      <w:r>
-        <w:t xml:space="preserve"> set of standardized but extensible 'messaging capabilities.'</w:t>
+        <w:t>The AMQP specification is defined in several layers: (i) a type system, (ii) a symmetric, asynchronous protocol for the transfer of messages from one process to another, (iii) a standard, extensible message format and (iv) a set of standardized but extensible 'messaging capabilities.'</w:t>
       </w:r>
     </w:p>
     <w:p>
@@ -1613,15 +1526,7 @@
         <w:t xml:space="preserve">Cloud providers that use AMQP include </w:t>
       </w:r>
       <w:r>
-        <w:t xml:space="preserve">Microsoft (e.g. Windows Azure), VMWare, and </w:t>
-      </w:r>
-      <w:proofErr w:type="spellStart"/>
-      <w:r>
-        <w:t>Redhat</w:t>
-      </w:r>
-      <w:proofErr w:type="spellEnd"/>
-      <w:r>
-        <w:t>.</w:t>
+        <w:t>Microsoft (e.g. Windows Azure), VMWare, and Redhat.</w:t>
       </w:r>
     </w:p>
     <w:p>
@@ -1765,41 +1670,26 @@
         <w:t xml:space="preserve"> </w:t>
       </w:r>
       <w:r>
-        <w:t>(</w:t>
-      </w:r>
-      <w:proofErr w:type="spellStart"/>
+        <w:t xml:space="preserve">(keymap) </w:t>
+      </w:r>
+      <w:r>
+        <w:t xml:space="preserve">pairs </w:t>
+      </w:r>
+      <w:r>
+        <w:t>as “key”:value</w:t>
+      </w:r>
+      <w:r>
+        <w:t xml:space="preserve"> (use “{}” to specify </w:t>
+      </w:r>
+      <w:r>
+        <w:t>t</w:t>
+      </w:r>
+      <w:r>
+        <w:t xml:space="preserve">he </w:t>
+      </w:r>
       <w:r>
         <w:t>keymap</w:t>
       </w:r>
-      <w:proofErr w:type="spellEnd"/>
-      <w:r>
-        <w:t xml:space="preserve">) </w:t>
-      </w:r>
-      <w:r>
-        <w:t xml:space="preserve">pairs </w:t>
-      </w:r>
-      <w:r>
-        <w:t>as “</w:t>
-      </w:r>
-      <w:proofErr w:type="spellStart"/>
-      <w:r>
-        <w:t>key”:value</w:t>
-      </w:r>
-      <w:proofErr w:type="spellEnd"/>
-      <w:r>
-        <w:t xml:space="preserve"> (use “{}” to specify </w:t>
-      </w:r>
-      <w:r>
-        <w:t>t</w:t>
-      </w:r>
-      <w:r>
-        <w:t xml:space="preserve">he </w:t>
-      </w:r>
-      <w:proofErr w:type="spellStart"/>
-      <w:r>
-        <w:t>keymap</w:t>
-      </w:r>
-      <w:proofErr w:type="spellEnd"/>
       <w:r>
         <w:t>)</w:t>
       </w:r>
@@ -1851,25 +1741,7 @@
       </w:pPr>
       <w:r>
         <w:tab/>
-        <w:t>“</w:t>
-      </w:r>
-      <w:proofErr w:type="spellStart"/>
-      <w:proofErr w:type="gramStart"/>
-      <w:r>
-        <w:t>astringkey</w:t>
-      </w:r>
-      <w:proofErr w:type="spellEnd"/>
-      <w:proofErr w:type="gramEnd"/>
-      <w:r>
-        <w:t>” : “</w:t>
-      </w:r>
-      <w:proofErr w:type="spellStart"/>
-      <w:r>
-        <w:t>alan</w:t>
-      </w:r>
-      <w:proofErr w:type="spellEnd"/>
-      <w:r>
-        <w:t>”,</w:t>
+        <w:t>“astringkey” : “alan”,</w:t>
       </w:r>
     </w:p>
     <w:p>
@@ -1878,15 +1750,7 @@
       </w:pPr>
       <w:r>
         <w:tab/>
-        <w:t>“</w:t>
-      </w:r>
-      <w:proofErr w:type="gramStart"/>
-      <w:r>
-        <w:t>age</w:t>
-      </w:r>
-      <w:proofErr w:type="gramEnd"/>
-      <w:r>
-        <w:t>”</w:t>
+        <w:t>“age”</w:t>
       </w:r>
       <w:r>
         <w:t xml:space="preserve"> </w:t>
@@ -1907,15 +1771,7 @@
       </w:pPr>
       <w:r>
         <w:tab/>
-        <w:t>“</w:t>
-      </w:r>
-      <w:proofErr w:type="gramStart"/>
-      <w:r>
-        <w:t>badass</w:t>
-      </w:r>
-      <w:proofErr w:type="gramEnd"/>
-      <w:r>
-        <w:t>”</w:t>
+        <w:t>“badass”</w:t>
       </w:r>
       <w:r>
         <w:t xml:space="preserve"> : </w:t>
@@ -1930,21 +1786,14 @@
       </w:pPr>
       <w:r>
         <w:tab/>
-        <w:t>“</w:t>
-      </w:r>
-      <w:proofErr w:type="gramStart"/>
-      <w:r>
-        <w:t>children</w:t>
-      </w:r>
-      <w:proofErr w:type="gramEnd"/>
-      <w:r>
-        <w:t>”,  [“</w:t>
-      </w:r>
-      <w:proofErr w:type="spellStart"/>
-      <w:r>
-        <w:t>Anna”,”Nicholas</w:t>
-      </w:r>
-      <w:proofErr w:type="spellEnd"/>
+        <w:t>“children”</w:t>
+      </w:r>
+      <w:r>
+        <w:t>:</w:t>
+      </w:r>
+      <w:r>
+        <w:t xml:space="preserve">  [“Anna”,”Nicholas</w:t>
+      </w:r>
       <w:r>
         <w:t>”</w:t>
       </w:r>
@@ -1959,15 +1808,7 @@
       <w:r>
         <w:lastRenderedPageBreak/>
         <w:tab/>
-        <w:t>“</w:t>
-      </w:r>
-      <w:proofErr w:type="gramStart"/>
-      <w:r>
-        <w:t>address</w:t>
-      </w:r>
-      <w:proofErr w:type="gramEnd"/>
-      <w:r>
-        <w:t>” : {</w:t>
+        <w:t>“address” : {</w:t>
       </w:r>
     </w:p>
     <w:p>
@@ -1991,15 +1832,7 @@
       </w:r>
       <w:r>
         <w:tab/>
-        <w:t>“</w:t>
-      </w:r>
-      <w:proofErr w:type="gramStart"/>
-      <w:r>
-        <w:t>street</w:t>
-      </w:r>
-      <w:proofErr w:type="gramEnd"/>
-      <w:r>
-        <w:t>”: “</w:t>
+        <w:t>“street”: “</w:t>
       </w:r>
       <w:r>
         <w:t xml:space="preserve">East </w:t>
@@ -2017,15 +1850,7 @@
       </w:r>
       <w:r>
         <w:tab/>
-        <w:t>“</w:t>
-      </w:r>
-      <w:proofErr w:type="gramStart"/>
-      <w:r>
-        <w:t>city</w:t>
-      </w:r>
-      <w:proofErr w:type="gramEnd"/>
-      <w:r>
-        <w:t>”: “Lexington”,</w:t>
+        <w:t>“city”: “Lexington”,</w:t>
       </w:r>
     </w:p>
     <w:p>
@@ -2037,15 +1862,7 @@
       </w:r>
       <w:r>
         <w:tab/>
-        <w:t>“</w:t>
-      </w:r>
-      <w:proofErr w:type="spellStart"/>
-      <w:r>
-        <w:t>state”:”Kentucky</w:t>
-      </w:r>
-      <w:proofErr w:type="spellEnd"/>
-      <w:r>
-        <w:t>”,</w:t>
+        <w:t>“state”:”Kentucky”,</w:t>
       </w:r>
     </w:p>
     <w:p>
@@ -2057,15 +1874,7 @@
       </w:r>
       <w:r>
         <w:tab/>
-        <w:t>“</w:t>
-      </w:r>
-      <w:proofErr w:type="gramStart"/>
-      <w:r>
-        <w:t>zipcode</w:t>
-      </w:r>
-      <w:proofErr w:type="gramEnd"/>
-      <w:r>
-        <w:t>”:40507</w:t>
+        <w:t>“zipcode”:40507</w:t>
       </w:r>
     </w:p>
     <w:p>
@@ -2084,7 +1893,15 @@
     </w:p>
     <w:p>
       <w:r>
-        <w:t xml:space="preserve">The WICED-SDK has </w:t>
+        <w:t>The WICED</w:t>
+      </w:r>
+      <w:r>
+        <w:t xml:space="preserve"> </w:t>
+      </w:r>
+      <w:bookmarkStart w:id="0" w:name="_GoBack"/>
+      <w:bookmarkEnd w:id="0"/>
+      <w:r>
+        <w:t xml:space="preserve">SDK has </w:t>
       </w:r>
       <w:r>
         <w:t>a JSON parser built in.  You can find these function</w:t>
@@ -2098,13 +1915,8 @@
       <w:r>
         <w:sym w:font="Wingdings" w:char="F0E0"/>
       </w:r>
-      <w:proofErr w:type="spellStart"/>
-      <w:r>
-        <w:t>JSON_parser</w:t>
-      </w:r>
-      <w:proofErr w:type="spellEnd"/>
-      <w:r>
-        <w:t>”</w:t>
+      <w:r>
+        <w:t>JSON_parser”</w:t>
       </w:r>
     </w:p>
     <w:p>
@@ -2142,37 +1954,21 @@
         <w:t xml:space="preserve"> </w:t>
       </w:r>
       <w:r>
-        <w:t>RFC2045 – “Multipurpose Internet Mail Extensions”; Internet Engineering Task Force (IETF</w:t>
-      </w:r>
-      <w:proofErr w:type="gramStart"/>
-      <w:r>
-        <w:t>)  -</w:t>
-      </w:r>
-      <w:proofErr w:type="gramEnd"/>
+        <w:t xml:space="preserve">RFC2045 – “Multipurpose Internet Mail Extensions”; Internet Engineering Task Force (IETF)  - </w:t>
+      </w:r>
+      <w:r>
+        <w:t>https://tools.ietf.org/html/rfc2045</w:t>
+      </w:r>
+    </w:p>
+    <w:p>
       <w:r>
         <w:t xml:space="preserve"> </w:t>
       </w:r>
       <w:r>
-        <w:t>https://tools.ietf.org/html/rfc2045</w:t>
-      </w:r>
-    </w:p>
-    <w:p>
-      <w:r>
-        <w:t xml:space="preserve"> </w:t>
-      </w:r>
-      <w:r>
         <w:t>[4</w:t>
       </w:r>
       <w:r>
-        <w:t xml:space="preserve">] RFC2616 – “Hypertext Transfer Protocol (HTTP) </w:t>
-      </w:r>
-      <w:proofErr w:type="gramStart"/>
-      <w:r>
-        <w:t>“ ;</w:t>
-      </w:r>
-      <w:proofErr w:type="gramEnd"/>
-      <w:r>
-        <w:t xml:space="preserve"> Internet Engineering Task Force (IETF) - </w:t>
+        <w:t xml:space="preserve">] RFC2616 – “Hypertext Transfer Protocol (HTTP) “ ; Internet Engineering Task Force (IETF) - </w:t>
       </w:r>
       <w:hyperlink r:id="rId21" w:history="1">
         <w:r>
@@ -2185,15 +1981,7 @@
     </w:p>
     <w:p>
       <w:r>
-        <w:t xml:space="preserve">[5] RFC7159 – “The </w:t>
-      </w:r>
-      <w:proofErr w:type="spellStart"/>
-      <w:r>
-        <w:t>Javascript</w:t>
-      </w:r>
-      <w:proofErr w:type="spellEnd"/>
-      <w:r>
-        <w:t xml:space="preserve"> Object Notation (JSON) Data Interchange Format”; Internet Engineering Task Force (IETF) - </w:t>
+        <w:t xml:space="preserve">[5] RFC7159 – “The Javascript Object Notation (JSON) Data Interchange Format”; Internet Engineering Task Force (IETF) - </w:t>
       </w:r>
       <w:hyperlink r:id="rId22" w:history="1">
         <w:r>
@@ -2219,23 +2007,7 @@
     </w:p>
     <w:p>
       <w:r>
-        <w:t>[7] RFC7959 – “The Constrained Application Protocol (</w:t>
-      </w:r>
-      <w:proofErr w:type="spellStart"/>
-      <w:r>
-        <w:t>CoAP</w:t>
-      </w:r>
-      <w:proofErr w:type="spellEnd"/>
-      <w:r>
-        <w:t>)</w:t>
-      </w:r>
-      <w:proofErr w:type="gramStart"/>
-      <w:r>
-        <w:t>” ;</w:t>
-      </w:r>
-      <w:proofErr w:type="gramEnd"/>
-      <w:r>
-        <w:t xml:space="preserve"> Internet Engineering Task Force (IETF) - </w:t>
+        <w:t xml:space="preserve">[7] RFC7959 – “The Constrained Application Protocol (CoAP)” ; Internet Engineering Task Force (IETF) - </w:t>
       </w:r>
       <w:hyperlink r:id="rId24" w:history="1">
         <w:r>
@@ -2347,7 +2119,7 @@
                 <w:bCs/>
                 <w:noProof/>
               </w:rPr>
-              <w:t>2</w:t>
+              <w:t>5</w:t>
             </w:r>
             <w:r>
               <w:rPr>
@@ -6930,7 +6702,7 @@
   <w:style w:type="paragraph" w:default="1" w:styleId="Normal">
     <w:name w:val="Normal"/>
     <w:qFormat/>
-    <w:rsid w:val="00373BE0"/>
+    <w:rsid w:val="00EB77D4"/>
   </w:style>
   <w:style w:type="paragraph" w:styleId="Heading1">
     <w:name w:val="heading 1"/>
@@ -7050,7 +6822,7 @@
     <w:uiPriority w:val="1"/>
     <w:semiHidden/>
     <w:unhideWhenUsed/>
-    <w:rsid w:val="00373BE0"/>
+    <w:rsid w:val="00EB77D4"/>
   </w:style>
   <w:style w:type="table" w:default="1" w:styleId="TableNormal">
     <w:name w:val="Normal Table"/>
@@ -7072,7 +6844,7 @@
     <w:uiPriority w:val="99"/>
     <w:semiHidden/>
     <w:unhideWhenUsed/>
-    <w:rsid w:val="00373BE0"/>
+    <w:rsid w:val="00EB77D4"/>
   </w:style>
   <w:style w:type="paragraph" w:styleId="ListParagraph">
     <w:name w:val="List Paragraph"/>
@@ -7874,7 +7646,7 @@
 </file>
 
 <file path=customXml/itemProps1.xml><?xml version="1.0" encoding="utf-8"?>
-<ds:datastoreItem xmlns:ds="http://schemas.openxmlformats.org/officeDocument/2006/customXml" ds:itemID="{D962313C-8210-4CF3-8BE3-C7D35A0FEE7C}">
+<ds:datastoreItem xmlns:ds="http://schemas.openxmlformats.org/officeDocument/2006/customXml" ds:itemID="{EE9C6ABD-7375-430F-9236-C0D17BC4A5B3}">
   <ds:schemaRefs>
     <ds:schemaRef ds:uri="http://schemas.openxmlformats.org/officeDocument/2006/bibliography"/>
   </ds:schemaRefs>

</xml_diff>